<commit_message>
Removed reference to crosshair code
Since we don’t use any of the code copied from internet for the
crosshairs anymore. The reference can be removed.
</commit_message>
<xml_diff>
--- a/Code reference links.docx
+++ b/Code reference links.docx
@@ -4,29 +4,16 @@
   <w:body>
     <w:p>
       <w:r>
-        <w:t>Indien je (deels) bestaande code hebt gebruikt van internet, plak hier je link!</w:t>
+        <w:t xml:space="preserve">Indien </w:t>
       </w:r>
-    </w:p>
-    <w:p/>
-    <w:p>
       <w:r>
-        <w:t xml:space="preserve">Code </w:t>
+        <w:t>je dingen</w:t>
       </w:r>
       <w:bookmarkStart w:id="0" w:name="_GoBack"/>
       <w:bookmarkEnd w:id="0"/>
       <w:r>
-        <w:t>snippets:</w:t>
+        <w:t xml:space="preserve"> hebt gebruikt van internet, plak hier je link!</w:t>
       </w:r>
-    </w:p>
-    <w:p>
-      <w:hyperlink r:id="rId5" w:history="1">
-        <w:r>
-          <w:rPr>
-            <w:rStyle w:val="Hyperlink"/>
-          </w:rPr>
-          <w:t>http://answers.unity3d.com/questions/203653/smart-crosshair.html</w:t>
-        </w:r>
-      </w:hyperlink>
     </w:p>
     <w:p/>
     <w:p>
@@ -61,7 +48,7 @@
           <w:lang w:val="en-US"/>
         </w:rPr>
       </w:pPr>
-      <w:hyperlink r:id="rId6" w:history="1">
+      <w:hyperlink r:id="rId5" w:history="1">
         <w:r>
           <w:rPr>
             <w:rFonts w:ascii="Helvetica" w:hAnsi="Helvetica" w:cs="Helvetica"/>
@@ -110,7 +97,7 @@
           <w:lang w:val="en-US"/>
         </w:rPr>
       </w:pPr>
-      <w:hyperlink r:id="rId7" w:history="1">
+      <w:hyperlink r:id="rId6" w:history="1">
         <w:r>
           <w:rPr>
             <w:rFonts w:ascii="Helvetica" w:hAnsi="Helvetica" w:cs="Helvetica"/>
@@ -133,7 +120,7 @@
       </w:r>
     </w:p>
     <w:p>
-      <w:hyperlink r:id="rId8" w:history="1">
+      <w:hyperlink r:id="rId7" w:history="1">
         <w:r>
           <w:rPr>
             <w:rFonts w:ascii="Helvetica" w:hAnsi="Helvetica" w:cs="Helvetica"/>

</xml_diff>